<commit_message>
Update DB2 detalles de Indagación.docx
</commit_message>
<xml_diff>
--- a/Evidencias/DB2 detalles de Indagación.docx
+++ b/Evidencias/DB2 detalles de Indagación.docx
@@ -27000,6 +27000,12 @@
           <w:szCs w:val="32"/>
         </w:rPr>
         <w:t>Se propone como solución inmediata un programa piloto en Cali que combine tres elementos clave: provisión de tecnología accesible (como tablets con software especializado), capacitación docente en colaboración con el SENA, y mejoras en la infraestructura urbana y educativa. Este problema no admite más diagnósticos sino acciones concretas y coordinadas entre instituciones educativas, entidades gubernamentales y la sociedad civil para garantizar el derecho fundamental a la educación de esta población.</w:t>
+      </w:r>
+      <w:r>
+        <w:rPr>
+          <w:szCs w:val="32"/>
+        </w:rPr>
+        <w:t xml:space="preserve"> Hola.</w:t>
       </w:r>
     </w:p>
     <w:sectPr>

</xml_diff>